<commit_message>
Ex Files - Learning React. Finish Chapter 06 and Course
</commit_message>
<xml_diff>
--- a/React.js.docx
+++ b/React.js.docx
@@ -425,21 +425,7 @@
                 <w:rStyle w:val="Hipervnculo"/>
                 <w:noProof/>
               </w:rPr>
-              <w:t>Capítulo 5. Mejorando c</w:t>
-            </w:r>
-            <w:r>
-              <w:rPr>
-                <w:rStyle w:val="Hipervnculo"/>
-                <w:noProof/>
-              </w:rPr>
-              <w:t>o</w:t>
-            </w:r>
-            <w:r>
-              <w:rPr>
-                <w:rStyle w:val="Hipervnculo"/>
-                <w:noProof/>
-              </w:rPr>
-              <w:t>mponentes</w:t>
+              <w:t>Capítulo 5. Mejorando componentes</w:t>
             </w:r>
             <w:r>
               <w:rPr>
@@ -14321,8 +14307,6 @@
       <w:r>
         <w:t>Más fácil entender con el siguiente ejemplo de la función de Update – Actualizar.</w:t>
       </w:r>
-      <w:bookmarkStart w:id="5" w:name="_GoBack"/>
-      <w:bookmarkEnd w:id="5"/>
     </w:p>
     <w:p>
       <w:r>
@@ -14420,7 +14404,7 @@
           <w:color w:val="ABB2BF"/>
           <w:sz w:val="21"/>
           <w:szCs w:val="21"/>
-          <w:lang w:eastAsia="es-CO"/>
+          <w:lang w:val="en-US" w:eastAsia="es-CO"/>
         </w:rPr>
       </w:pPr>
       <w:r>
@@ -14440,7 +14424,7 @@
           <w:color w:val="61AFEF"/>
           <w:sz w:val="21"/>
           <w:szCs w:val="21"/>
-          <w:lang w:eastAsia="es-CO"/>
+          <w:lang w:val="en-US" w:eastAsia="es-CO"/>
         </w:rPr>
         <w:t>eachNote</w:t>
       </w:r>
@@ -14451,7 +14435,7 @@
           <w:color w:val="ABB2BF"/>
           <w:sz w:val="21"/>
           <w:szCs w:val="21"/>
-          <w:lang w:eastAsia="es-CO"/>
+          <w:lang w:val="en-US" w:eastAsia="es-CO"/>
         </w:rPr>
         <w:t>(</w:t>
       </w:r>
@@ -14463,7 +14447,7 @@
           <w:color w:val="E06C75"/>
           <w:sz w:val="21"/>
           <w:szCs w:val="21"/>
-          <w:lang w:eastAsia="es-CO"/>
+          <w:lang w:val="en-US" w:eastAsia="es-CO"/>
         </w:rPr>
         <w:t>note</w:t>
       </w:r>
@@ -14474,7 +14458,7 @@
           <w:color w:val="ABB2BF"/>
           <w:sz w:val="21"/>
           <w:szCs w:val="21"/>
-          <w:lang w:eastAsia="es-CO"/>
+          <w:lang w:val="en-US" w:eastAsia="es-CO"/>
         </w:rPr>
         <w:t>){</w:t>
       </w:r>
@@ -14499,7 +14483,7 @@
           <w:color w:val="ABB2BF"/>
           <w:sz w:val="21"/>
           <w:szCs w:val="21"/>
-          <w:lang w:eastAsia="es-CO"/>
+          <w:lang w:val="en-US" w:eastAsia="es-CO"/>
         </w:rPr>
         <w:t xml:space="preserve">        </w:t>
       </w:r>
@@ -14962,7 +14946,7 @@
           <w:color w:val="ABB2BF"/>
           <w:sz w:val="21"/>
           <w:szCs w:val="21"/>
-          <w:lang w:val="en-US" w:eastAsia="es-CO"/>
+          <w:lang w:eastAsia="es-CO"/>
         </w:rPr>
       </w:pPr>
       <w:r>
@@ -14981,7 +14965,7 @@
           <w:color w:val="C678DD"/>
           <w:sz w:val="21"/>
           <w:szCs w:val="21"/>
-          <w:lang w:val="en-US" w:eastAsia="es-CO"/>
+          <w:lang w:eastAsia="es-CO"/>
         </w:rPr>
         <w:t>{</w:t>
       </w:r>
@@ -14993,7 +14977,7 @@
           <w:color w:val="E06C75"/>
           <w:sz w:val="21"/>
           <w:szCs w:val="21"/>
-          <w:lang w:val="en-US" w:eastAsia="es-CO"/>
+          <w:lang w:eastAsia="es-CO"/>
         </w:rPr>
         <w:t>note</w:t>
       </w:r>
@@ -15003,7 +14987,7 @@
           <w:color w:val="ABB2BF"/>
           <w:sz w:val="21"/>
           <w:szCs w:val="21"/>
-          <w:lang w:val="en-US" w:eastAsia="es-CO"/>
+          <w:lang w:eastAsia="es-CO"/>
         </w:rPr>
         <w:t>.</w:t>
       </w:r>
@@ -15013,7 +14997,7 @@
           <w:color w:val="E06C75"/>
           <w:sz w:val="21"/>
           <w:szCs w:val="21"/>
-          <w:lang w:val="en-US" w:eastAsia="es-CO"/>
+          <w:lang w:eastAsia="es-CO"/>
         </w:rPr>
         <w:t>note</w:t>
       </w:r>
@@ -15025,7 +15009,7 @@
           <w:color w:val="C678DD"/>
           <w:sz w:val="21"/>
           <w:szCs w:val="21"/>
-          <w:lang w:val="en-US" w:eastAsia="es-CO"/>
+          <w:lang w:eastAsia="es-CO"/>
         </w:rPr>
         <w:t>}</w:t>
       </w:r>
@@ -15049,7 +15033,7 @@
           <w:color w:val="ABB2BF"/>
           <w:sz w:val="21"/>
           <w:szCs w:val="21"/>
-          <w:lang w:val="en-US" w:eastAsia="es-CO"/>
+          <w:lang w:eastAsia="es-CO"/>
         </w:rPr>
         <w:t xml:space="preserve">                  </w:t>
       </w:r>
@@ -17633,6 +17617,92 @@
       </w:r>
     </w:p>
     <w:p/>
+    <w:p>
+      <w:pPr>
+        <w:jc w:val="left"/>
+      </w:pPr>
+      <w:r>
+        <w:br w:type="page"/>
+      </w:r>
+    </w:p>
+    <w:p>
+      <w:pPr>
+        <w:pStyle w:val="Ttulo1"/>
+      </w:pPr>
+      <w:r>
+        <w:lastRenderedPageBreak/>
+        <w:t>Capítulo 6. Ciclo de vida del Componente</w:t>
+      </w:r>
+    </w:p>
+    <w:p>
+      <w:hyperlink r:id="rId23" w:history="1">
+        <w:r>
+          <w:rPr>
+            <w:rStyle w:val="Hipervnculo"/>
+          </w:rPr>
+          <w:t>https://reactjs.org/docs/state-and-lifecycle.html</w:t>
+        </w:r>
+      </w:hyperlink>
+    </w:p>
+    <w:p>
+      <w:r>
+        <w:rPr>
+          <w:noProof/>
+        </w:rPr>
+        <w:drawing>
+          <wp:inline distT="0" distB="0" distL="0" distR="0" wp14:anchorId="6D742C60" wp14:editId="56F57867">
+            <wp:extent cx="6400800" cy="2987675"/>
+            <wp:effectExtent l="0" t="0" r="0" b="3175"/>
+            <wp:docPr id="3" name="Imagen 3" descr="Resultado de imagen para lifecycle react component"/>
+            <wp:cNvGraphicFramePr>
+              <a:graphicFrameLocks xmlns:a="http://schemas.openxmlformats.org/drawingml/2006/main" noChangeAspect="1"/>
+            </wp:cNvGraphicFramePr>
+            <a:graphic xmlns:a="http://schemas.openxmlformats.org/drawingml/2006/main">
+              <a:graphicData uri="http://schemas.openxmlformats.org/drawingml/2006/picture">
+                <pic:pic xmlns:pic="http://schemas.openxmlformats.org/drawingml/2006/picture">
+                  <pic:nvPicPr>
+                    <pic:cNvPr id="0" name="Picture 1" descr="Resultado de imagen para lifecycle react component"/>
+                    <pic:cNvPicPr>
+                      <a:picLocks noChangeAspect="1" noChangeArrowheads="1"/>
+                    </pic:cNvPicPr>
+                  </pic:nvPicPr>
+                  <pic:blipFill>
+                    <a:blip r:embed="rId24">
+                      <a:extLst>
+                        <a:ext uri="{28A0092B-C50C-407E-A947-70E740481C1C}">
+                          <a14:useLocalDpi xmlns:a14="http://schemas.microsoft.com/office/drawing/2010/main" val="0"/>
+                        </a:ext>
+                      </a:extLst>
+                    </a:blip>
+                    <a:srcRect/>
+                    <a:stretch>
+                      <a:fillRect/>
+                    </a:stretch>
+                  </pic:blipFill>
+                  <pic:spPr bwMode="auto">
+                    <a:xfrm>
+                      <a:off x="0" y="0"/>
+                      <a:ext cx="6400800" cy="2987675"/>
+                    </a:xfrm>
+                    <a:prstGeom prst="rect">
+                      <a:avLst/>
+                    </a:prstGeom>
+                    <a:noFill/>
+                    <a:ln>
+                      <a:noFill/>
+                    </a:ln>
+                  </pic:spPr>
+                </pic:pic>
+              </a:graphicData>
+            </a:graphic>
+          </wp:inline>
+        </w:drawing>
+      </w:r>
+    </w:p>
+    <w:p>
+      <w:bookmarkStart w:id="5" w:name="_GoBack"/>
+      <w:bookmarkEnd w:id="5"/>
+    </w:p>
     <w:sectPr>
       <w:pgSz w:w="12240" w:h="15840"/>
       <w:pgMar w:top="1440" w:right="1080" w:bottom="1440" w:left="1080" w:header="708" w:footer="708" w:gutter="0"/>
@@ -21675,7 +21745,7 @@
 </file>
 
 <file path=customXml/itemProps1.xml><?xml version="1.0" encoding="utf-8"?>
-<ds:datastoreItem xmlns:ds="http://schemas.openxmlformats.org/officeDocument/2006/customXml" ds:itemID="{1E3FA668-41E4-4C71-B0C7-55B89C92D56D}">
+<ds:datastoreItem xmlns:ds="http://schemas.openxmlformats.org/officeDocument/2006/customXml" ds:itemID="{5AC685CA-5603-45F3-8F86-E888D17255D0}">
   <ds:schemaRefs>
     <ds:schemaRef ds:uri="http://schemas.openxmlformats.org/officeDocument/2006/bibliography"/>
   </ds:schemaRefs>

</xml_diff>

<commit_message>
app-usuarios: Add usuario, modalAlbum, Card and Album components
</commit_message>
<xml_diff>
--- a/React.js.docx
+++ b/React.js.docx
@@ -135,7 +135,7 @@
             </w:rPr>
             <w:fldChar w:fldCharType="separate"/>
           </w:r>
-          <w:hyperlink w:anchor="_Toc4077969" w:history="1">
+          <w:hyperlink w:anchor="_Toc4235816" w:history="1">
             <w:r>
               <w:rPr>
                 <w:rStyle w:val="Hipervnculo"/>
@@ -162,7 +162,7 @@
                 <w:noProof/>
                 <w:webHidden/>
               </w:rPr>
-              <w:instrText xml:space="preserve"> PAGEREF _Toc4077969 \h </w:instrText>
+              <w:instrText xml:space="preserve"> PAGEREF _Toc4235816 \h </w:instrText>
             </w:r>
             <w:r>
               <w:rPr>
@@ -206,7 +206,7 @@
               <w:lang w:eastAsia="es-CO"/>
             </w:rPr>
           </w:pPr>
-          <w:hyperlink w:anchor="_Toc4077970" w:history="1">
+          <w:hyperlink w:anchor="_Toc4235817" w:history="1">
             <w:r>
               <w:rPr>
                 <w:rStyle w:val="Hipervnculo"/>
@@ -233,7 +233,7 @@
                 <w:noProof/>
                 <w:webHidden/>
               </w:rPr>
-              <w:instrText xml:space="preserve"> PAGEREF _Toc4077970 \h </w:instrText>
+              <w:instrText xml:space="preserve"> PAGEREF _Toc4235817 \h </w:instrText>
             </w:r>
             <w:r>
               <w:rPr>
@@ -277,7 +277,7 @@
               <w:lang w:eastAsia="es-CO"/>
             </w:rPr>
           </w:pPr>
-          <w:hyperlink w:anchor="_Toc4077971" w:history="1">
+          <w:hyperlink w:anchor="_Toc4235818" w:history="1">
             <w:r>
               <w:rPr>
                 <w:rStyle w:val="Hipervnculo"/>
@@ -304,7 +304,7 @@
                 <w:noProof/>
                 <w:webHidden/>
               </w:rPr>
-              <w:instrText xml:space="preserve"> PAGEREF _Toc4077971 \h </w:instrText>
+              <w:instrText xml:space="preserve"> PAGEREF _Toc4235818 \h </w:instrText>
             </w:r>
             <w:r>
               <w:rPr>
@@ -348,7 +348,7 @@
               <w:lang w:eastAsia="es-CO"/>
             </w:rPr>
           </w:pPr>
-          <w:hyperlink w:anchor="_Toc4077972" w:history="1">
+          <w:hyperlink w:anchor="_Toc4235819" w:history="1">
             <w:r>
               <w:rPr>
                 <w:rStyle w:val="Hipervnculo"/>
@@ -375,7 +375,7 @@
                 <w:noProof/>
                 <w:webHidden/>
               </w:rPr>
-              <w:instrText xml:space="preserve"> PAGEREF _Toc4077972 \h </w:instrText>
+              <w:instrText xml:space="preserve"> PAGEREF _Toc4235819 \h </w:instrText>
             </w:r>
             <w:r>
               <w:rPr>
@@ -419,7 +419,7 @@
               <w:lang w:eastAsia="es-CO"/>
             </w:rPr>
           </w:pPr>
-          <w:hyperlink w:anchor="_Toc4077973" w:history="1">
+          <w:hyperlink w:anchor="_Toc4235820" w:history="1">
             <w:r>
               <w:rPr>
                 <w:rStyle w:val="Hipervnculo"/>
@@ -446,7 +446,7 @@
                 <w:noProof/>
                 <w:webHidden/>
               </w:rPr>
-              <w:instrText xml:space="preserve"> PAGEREF _Toc4077973 \h </w:instrText>
+              <w:instrText xml:space="preserve"> PAGEREF _Toc4235820 \h </w:instrText>
             </w:r>
             <w:r>
               <w:rPr>
@@ -478,6 +478,91 @@
           </w:hyperlink>
         </w:p>
         <w:p>
+          <w:pPr>
+            <w:pStyle w:val="TDC1"/>
+            <w:tabs>
+              <w:tab w:val="right" w:leader="dot" w:pos="10070"/>
+            </w:tabs>
+            <w:rPr>
+              <w:rFonts w:asciiTheme="minorHAnsi" w:eastAsiaTheme="minorEastAsia" w:hAnsiTheme="minorHAnsi"/>
+              <w:noProof/>
+              <w:sz w:val="22"/>
+              <w:lang w:eastAsia="es-CO"/>
+            </w:rPr>
+          </w:pPr>
+          <w:hyperlink w:anchor="_Toc4235821" w:history="1">
+            <w:r>
+              <w:rPr>
+                <w:rStyle w:val="Hipervnculo"/>
+                <w:noProof/>
+              </w:rPr>
+              <w:t>Capítulo 6. Ciclo de v</w:t>
+            </w:r>
+            <w:r>
+              <w:rPr>
+                <w:rStyle w:val="Hipervnculo"/>
+                <w:noProof/>
+              </w:rPr>
+              <w:t>i</w:t>
+            </w:r>
+            <w:r>
+              <w:rPr>
+                <w:rStyle w:val="Hipervnculo"/>
+                <w:noProof/>
+              </w:rPr>
+              <w:t>da del Componente</w:t>
+            </w:r>
+            <w:r>
+              <w:rPr>
+                <w:noProof/>
+                <w:webHidden/>
+              </w:rPr>
+              <w:tab/>
+            </w:r>
+            <w:r>
+              <w:rPr>
+                <w:noProof/>
+                <w:webHidden/>
+              </w:rPr>
+              <w:fldChar w:fldCharType="begin"/>
+            </w:r>
+            <w:r>
+              <w:rPr>
+                <w:noProof/>
+                <w:webHidden/>
+              </w:rPr>
+              <w:instrText xml:space="preserve"> PAGEREF _Toc4235821 \h </w:instrText>
+            </w:r>
+            <w:r>
+              <w:rPr>
+                <w:noProof/>
+                <w:webHidden/>
+              </w:rPr>
+            </w:r>
+            <w:r>
+              <w:rPr>
+                <w:noProof/>
+                <w:webHidden/>
+              </w:rPr>
+              <w:fldChar w:fldCharType="separate"/>
+            </w:r>
+            <w:r>
+              <w:rPr>
+                <w:noProof/>
+                <w:webHidden/>
+              </w:rPr>
+              <w:t>15</w:t>
+            </w:r>
+            <w:r>
+              <w:rPr>
+                <w:noProof/>
+                <w:webHidden/>
+              </w:rPr>
+              <w:fldChar w:fldCharType="end"/>
+            </w:r>
+          </w:hyperlink>
+        </w:p>
+        <w:p>
           <w:r>
             <w:rPr>
               <w:b/>
@@ -513,7 +598,7 @@
       <w:pPr>
         <w:pStyle w:val="Ttulo1"/>
       </w:pPr>
-      <w:bookmarkStart w:id="0" w:name="_Toc4077969"/>
+      <w:bookmarkStart w:id="0" w:name="_Toc4235816"/>
       <w:r>
         <w:lastRenderedPageBreak/>
         <w:t>Capítulo 1.</w:t>
@@ -777,7 +862,7 @@
       <w:pPr>
         <w:pStyle w:val="Ttulo1"/>
       </w:pPr>
-      <w:bookmarkStart w:id="1" w:name="_Toc4077970"/>
+      <w:bookmarkStart w:id="1" w:name="_Toc4235817"/>
       <w:r>
         <w:lastRenderedPageBreak/>
         <w:t xml:space="preserve">Capítulo 2. Comenzando con </w:t>
@@ -4020,7 +4105,7 @@
       <w:pPr>
         <w:pStyle w:val="Ttulo1"/>
       </w:pPr>
-      <w:bookmarkStart w:id="2" w:name="_Toc4077971"/>
+      <w:bookmarkStart w:id="2" w:name="_Toc4235818"/>
       <w:r>
         <w:lastRenderedPageBreak/>
         <w:t xml:space="preserve">Capítulo 3. Crear un proyecto en </w:t>
@@ -4825,7 +4910,7 @@
       <w:pPr>
         <w:pStyle w:val="Ttulo1"/>
       </w:pPr>
-      <w:bookmarkStart w:id="3" w:name="_Toc4077972"/>
+      <w:bookmarkStart w:id="3" w:name="_Toc4235819"/>
       <w:r>
         <w:lastRenderedPageBreak/>
         <w:t xml:space="preserve">Capítulo 4. </w:t>
@@ -14238,7 +14323,7 @@
       <w:pPr>
         <w:pStyle w:val="Ttulo1"/>
       </w:pPr>
-      <w:bookmarkStart w:id="4" w:name="_Toc4077973"/>
+      <w:bookmarkStart w:id="4" w:name="_Toc4235820"/>
       <w:r>
         <w:lastRenderedPageBreak/>
         <w:t>Capítulo 5. Mejorando componentes</w:t>
@@ -17629,10 +17714,12 @@
       <w:pPr>
         <w:pStyle w:val="Ttulo1"/>
       </w:pPr>
+      <w:bookmarkStart w:id="5" w:name="_Toc4235821"/>
       <w:r>
         <w:lastRenderedPageBreak/>
         <w:t>Capítulo 6. Ciclo de vida del Componente</w:t>
       </w:r>
+      <w:bookmarkEnd w:id="5"/>
     </w:p>
     <w:p>
       <w:hyperlink r:id="rId23" w:history="1">
@@ -17645,14 +17732,17 @@
       </w:hyperlink>
     </w:p>
     <w:p>
+      <w:pPr>
+        <w:jc w:val="center"/>
+      </w:pPr>
       <w:r>
         <w:rPr>
           <w:noProof/>
         </w:rPr>
         <w:drawing>
-          <wp:inline distT="0" distB="0" distL="0" distR="0" wp14:anchorId="6D742C60" wp14:editId="56F57867">
-            <wp:extent cx="6400800" cy="2987675"/>
-            <wp:effectExtent l="0" t="0" r="0" b="3175"/>
+          <wp:inline distT="0" distB="0" distL="0" distR="0" wp14:anchorId="6D742C60" wp14:editId="68E88751">
+            <wp:extent cx="4305300" cy="2009567"/>
+            <wp:effectExtent l="0" t="0" r="0" b="0"/>
             <wp:docPr id="3" name="Imagen 3" descr="Resultado de imagen para lifecycle react component"/>
             <wp:cNvGraphicFramePr>
               <a:graphicFrameLocks xmlns:a="http://schemas.openxmlformats.org/drawingml/2006/main" noChangeAspect="1"/>
@@ -17682,7 +17772,7 @@
                   <pic:spPr bwMode="auto">
                     <a:xfrm>
                       <a:off x="0" y="0"/>
-                      <a:ext cx="6400800" cy="2987675"/>
+                      <a:ext cx="4307130" cy="2010421"/>
                     </a:xfrm>
                     <a:prstGeom prst="rect">
                       <a:avLst/>
@@ -17700,9 +17790,244 @@
       </w:r>
     </w:p>
     <w:p>
-      <w:bookmarkStart w:id="5" w:name="_GoBack"/>
-      <w:bookmarkEnd w:id="5"/>
-    </w:p>
+      <w:r>
+        <w:t xml:space="preserve">Sin embargo, </w:t>
+      </w:r>
+      <w:proofErr w:type="spellStart"/>
+      <w:r>
+        <w:t>React</w:t>
+      </w:r>
+      <w:proofErr w:type="spellEnd"/>
+      <w:r>
+        <w:t xml:space="preserve"> ha decidido declarar UNSAFE los siguientes ciclos de vida:</w:t>
+      </w:r>
+    </w:p>
+    <w:p>
+      <w:pPr>
+        <w:numPr>
+          <w:ilvl w:val="0"/>
+          <w:numId w:val="21"/>
+        </w:numPr>
+        <w:spacing w:before="100" w:beforeAutospacing="1" w:after="100" w:afterAutospacing="1" w:line="240" w:lineRule="auto"/>
+        <w:jc w:val="left"/>
+        <w:rPr>
+          <w:rFonts w:ascii="Times New Roman" w:eastAsia="Times New Roman" w:hAnsi="Times New Roman" w:cs="Times New Roman"/>
+          <w:szCs w:val="24"/>
+          <w:lang w:eastAsia="es-CO"/>
+        </w:rPr>
+      </w:pPr>
+      <w:proofErr w:type="spellStart"/>
+      <w:r>
+        <w:rPr>
+          <w:rFonts w:ascii="Courier New" w:eastAsia="Times New Roman" w:hAnsi="Courier New" w:cs="Courier New"/>
+          <w:sz w:val="20"/>
+          <w:szCs w:val="20"/>
+          <w:lang w:eastAsia="es-CO"/>
+        </w:rPr>
+        <w:t>componentWillMount</w:t>
+      </w:r>
+      <w:proofErr w:type="spellEnd"/>
+    </w:p>
+    <w:p>
+      <w:pPr>
+        <w:numPr>
+          <w:ilvl w:val="0"/>
+          <w:numId w:val="21"/>
+        </w:numPr>
+        <w:spacing w:before="100" w:beforeAutospacing="1" w:after="100" w:afterAutospacing="1" w:line="240" w:lineRule="auto"/>
+        <w:jc w:val="left"/>
+        <w:rPr>
+          <w:rFonts w:ascii="Times New Roman" w:eastAsia="Times New Roman" w:hAnsi="Times New Roman" w:cs="Times New Roman"/>
+          <w:szCs w:val="24"/>
+          <w:lang w:eastAsia="es-CO"/>
+        </w:rPr>
+      </w:pPr>
+      <w:proofErr w:type="spellStart"/>
+      <w:r>
+        <w:rPr>
+          <w:rFonts w:ascii="Courier New" w:eastAsia="Times New Roman" w:hAnsi="Courier New" w:cs="Courier New"/>
+          <w:sz w:val="20"/>
+          <w:szCs w:val="20"/>
+          <w:lang w:eastAsia="es-CO"/>
+        </w:rPr>
+        <w:t>componentWillReceiveProps</w:t>
+      </w:r>
+      <w:proofErr w:type="spellEnd"/>
+    </w:p>
+    <w:p>
+      <w:pPr>
+        <w:numPr>
+          <w:ilvl w:val="0"/>
+          <w:numId w:val="21"/>
+        </w:numPr>
+        <w:spacing w:before="100" w:beforeAutospacing="1" w:after="100" w:afterAutospacing="1" w:line="240" w:lineRule="auto"/>
+        <w:jc w:val="left"/>
+        <w:rPr>
+          <w:rFonts w:ascii="Times New Roman" w:eastAsia="Times New Roman" w:hAnsi="Times New Roman" w:cs="Times New Roman"/>
+          <w:szCs w:val="24"/>
+          <w:lang w:eastAsia="es-CO"/>
+        </w:rPr>
+      </w:pPr>
+      <w:proofErr w:type="spellStart"/>
+      <w:r>
+        <w:rPr>
+          <w:rFonts w:ascii="Courier New" w:eastAsia="Times New Roman" w:hAnsi="Courier New" w:cs="Courier New"/>
+          <w:sz w:val="20"/>
+          <w:szCs w:val="20"/>
+          <w:lang w:eastAsia="es-CO"/>
+        </w:rPr>
+        <w:t>componentWillUpdate</w:t>
+      </w:r>
+      <w:proofErr w:type="spellEnd"/>
+    </w:p>
+    <w:p>
+      <w:pPr>
+        <w:spacing w:before="100" w:beforeAutospacing="1" w:after="100" w:afterAutospacing="1" w:line="240" w:lineRule="auto"/>
+        <w:jc w:val="left"/>
+        <w:rPr>
+          <w:b/>
+        </w:rPr>
+      </w:pPr>
+      <w:proofErr w:type="spellStart"/>
+      <w:r>
+        <w:rPr>
+          <w:rFonts w:ascii="Courier New" w:eastAsia="Times New Roman" w:hAnsi="Courier New" w:cs="Courier New"/>
+          <w:sz w:val="20"/>
+          <w:szCs w:val="20"/>
+          <w:lang w:eastAsia="es-CO"/>
+        </w:rPr>
+        <w:t>Reemplazandolos</w:t>
+      </w:r>
+      <w:proofErr w:type="spellEnd"/>
+      <w:r>
+        <w:rPr>
+          <w:rFonts w:ascii="Courier New" w:eastAsia="Times New Roman" w:hAnsi="Courier New" w:cs="Courier New"/>
+          <w:sz w:val="20"/>
+          <w:szCs w:val="20"/>
+          <w:lang w:eastAsia="es-CO"/>
+        </w:rPr>
+        <w:t xml:space="preserve"> por los nuevos: </w:t>
+      </w:r>
+      <w:proofErr w:type="spellStart"/>
+      <w:r>
+        <w:rPr>
+          <w:rStyle w:val="CdigoHTML"/>
+          <w:rFonts w:eastAsiaTheme="minorHAnsi"/>
+          <w:b/>
+        </w:rPr>
+        <w:t>getDerivedStateFromProps</w:t>
+      </w:r>
+      <w:proofErr w:type="spellEnd"/>
+      <w:r>
+        <w:rPr>
+          <w:b/>
+        </w:rPr>
+        <w:t xml:space="preserve"> and </w:t>
+      </w:r>
+      <w:proofErr w:type="spellStart"/>
+      <w:r>
+        <w:rPr>
+          <w:rStyle w:val="CdigoHTML"/>
+          <w:rFonts w:eastAsiaTheme="minorHAnsi"/>
+          <w:b/>
+        </w:rPr>
+        <w:t>getSnapshotBeforeUpdate</w:t>
+      </w:r>
+      <w:proofErr w:type="spellEnd"/>
+      <w:r>
+        <w:rPr>
+          <w:b/>
+        </w:rPr>
+        <w:t>.</w:t>
+      </w:r>
+    </w:p>
+    <w:p>
+      <w:pPr>
+        <w:spacing w:before="100" w:beforeAutospacing="1" w:after="100" w:afterAutospacing="1" w:line="240" w:lineRule="auto"/>
+        <w:jc w:val="center"/>
+        <w:rPr>
+          <w:rFonts w:ascii="Times New Roman" w:eastAsia="Times New Roman" w:hAnsi="Times New Roman" w:cs="Times New Roman"/>
+          <w:szCs w:val="24"/>
+          <w:lang w:eastAsia="es-CO"/>
+        </w:rPr>
+      </w:pPr>
+      <w:bookmarkStart w:id="6" w:name="_GoBack"/>
+      <w:r>
+        <w:rPr>
+          <w:noProof/>
+        </w:rPr>
+        <w:drawing>
+          <wp:inline distT="0" distB="0" distL="0" distR="0" wp14:anchorId="7E023B6B" wp14:editId="16EEF2DE">
+            <wp:extent cx="5514975" cy="3055121"/>
+            <wp:effectExtent l="0" t="0" r="0" b="0"/>
+            <wp:docPr id="4" name="Imagen 4" descr="Resultado de imagen para react lifecycle diagram 17"/>
+            <wp:cNvGraphicFramePr>
+              <a:graphicFrameLocks xmlns:a="http://schemas.openxmlformats.org/drawingml/2006/main" noChangeAspect="1"/>
+            </wp:cNvGraphicFramePr>
+            <a:graphic xmlns:a="http://schemas.openxmlformats.org/drawingml/2006/main">
+              <a:graphicData uri="http://schemas.openxmlformats.org/drawingml/2006/picture">
+                <pic:pic xmlns:pic="http://schemas.openxmlformats.org/drawingml/2006/picture">
+                  <pic:nvPicPr>
+                    <pic:cNvPr id="0" name="Picture 1" descr="Resultado de imagen para react lifecycle diagram 17"/>
+                    <pic:cNvPicPr>
+                      <a:picLocks noChangeAspect="1" noChangeArrowheads="1"/>
+                    </pic:cNvPicPr>
+                  </pic:nvPicPr>
+                  <pic:blipFill>
+                    <a:blip r:embed="rId25" cstate="print">
+                      <a:extLst>
+                        <a:ext uri="{28A0092B-C50C-407E-A947-70E740481C1C}">
+                          <a14:useLocalDpi xmlns:a14="http://schemas.microsoft.com/office/drawing/2010/main" val="0"/>
+                        </a:ext>
+                      </a:extLst>
+                    </a:blip>
+                    <a:srcRect/>
+                    <a:stretch>
+                      <a:fillRect/>
+                    </a:stretch>
+                  </pic:blipFill>
+                  <pic:spPr bwMode="auto">
+                    <a:xfrm>
+                      <a:off x="0" y="0"/>
+                      <a:ext cx="5519019" cy="3057361"/>
+                    </a:xfrm>
+                    <a:prstGeom prst="rect">
+                      <a:avLst/>
+                    </a:prstGeom>
+                    <a:noFill/>
+                    <a:ln>
+                      <a:noFill/>
+                    </a:ln>
+                  </pic:spPr>
+                </pic:pic>
+              </a:graphicData>
+            </a:graphic>
+          </wp:inline>
+        </w:drawing>
+      </w:r>
+      <w:bookmarkEnd w:id="6"/>
+    </w:p>
+    <w:p>
+      <w:hyperlink r:id="rId26" w:history="1">
+        <w:r>
+          <w:rPr>
+            <w:rStyle w:val="Hipervnculo"/>
+          </w:rPr>
+          <w:t>https://reactjs.org/docs/react-component.html</w:t>
+        </w:r>
+      </w:hyperlink>
+    </w:p>
+    <w:p>
+      <w:hyperlink r:id="rId27" w:history="1">
+        <w:r>
+          <w:rPr>
+            <w:rStyle w:val="Hipervnculo"/>
+          </w:rPr>
+          <w:t>https://reactjs.org/blog/2018/03/27/update-on-async-rendering.html</w:t>
+        </w:r>
+      </w:hyperlink>
+    </w:p>
+    <w:p/>
     <w:sectPr>
       <w:pgSz w:w="12240" w:h="15840"/>
       <w:pgMar w:top="1440" w:right="1080" w:bottom="1440" w:left="1080" w:header="708" w:footer="708" w:gutter="0"/>
@@ -18873,6 +19198,155 @@
     </w:lvl>
   </w:abstractNum>
   <w:abstractNum w:abstractNumId="6" w15:restartNumberingAfterBreak="0">
+    <w:nsid w:val="25C066C7"/>
+    <w:multiLevelType w:val="multilevel"/>
+    <w:tmpl w:val="38464856"/>
+    <w:lvl w:ilvl="0">
+      <w:start w:val="1"/>
+      <w:numFmt w:val="bullet"/>
+      <w:lvlText w:val=""/>
+      <w:lvlJc w:val="left"/>
+      <w:pPr>
+        <w:tabs>
+          <w:tab w:val="num" w:pos="720"/>
+        </w:tabs>
+        <w:ind w:left="720" w:hanging="360"/>
+      </w:pPr>
+      <w:rPr>
+        <w:rFonts w:ascii="Symbol" w:hAnsi="Symbol" w:hint="default"/>
+        <w:sz w:val="20"/>
+      </w:rPr>
+    </w:lvl>
+    <w:lvl w:ilvl="1" w:tentative="1">
+      <w:start w:val="1"/>
+      <w:numFmt w:val="bullet"/>
+      <w:lvlText w:val="o"/>
+      <w:lvlJc w:val="left"/>
+      <w:pPr>
+        <w:tabs>
+          <w:tab w:val="num" w:pos="1440"/>
+        </w:tabs>
+        <w:ind w:left="1440" w:hanging="360"/>
+      </w:pPr>
+      <w:rPr>
+        <w:rFonts w:ascii="Courier New" w:hAnsi="Courier New" w:hint="default"/>
+        <w:sz w:val="20"/>
+      </w:rPr>
+    </w:lvl>
+    <w:lvl w:ilvl="2" w:tentative="1">
+      <w:start w:val="1"/>
+      <w:numFmt w:val="bullet"/>
+      <w:lvlText w:val=""/>
+      <w:lvlJc w:val="left"/>
+      <w:pPr>
+        <w:tabs>
+          <w:tab w:val="num" w:pos="2160"/>
+        </w:tabs>
+        <w:ind w:left="2160" w:hanging="360"/>
+      </w:pPr>
+      <w:rPr>
+        <w:rFonts w:ascii="Wingdings" w:hAnsi="Wingdings" w:hint="default"/>
+        <w:sz w:val="20"/>
+      </w:rPr>
+    </w:lvl>
+    <w:lvl w:ilvl="3" w:tentative="1">
+      <w:start w:val="1"/>
+      <w:numFmt w:val="bullet"/>
+      <w:lvlText w:val=""/>
+      <w:lvlJc w:val="left"/>
+      <w:pPr>
+        <w:tabs>
+          <w:tab w:val="num" w:pos="2880"/>
+        </w:tabs>
+        <w:ind w:left="2880" w:hanging="360"/>
+      </w:pPr>
+      <w:rPr>
+        <w:rFonts w:ascii="Wingdings" w:hAnsi="Wingdings" w:hint="default"/>
+        <w:sz w:val="20"/>
+      </w:rPr>
+    </w:lvl>
+    <w:lvl w:ilvl="4" w:tentative="1">
+      <w:start w:val="1"/>
+      <w:numFmt w:val="bullet"/>
+      <w:lvlText w:val=""/>
+      <w:lvlJc w:val="left"/>
+      <w:pPr>
+        <w:tabs>
+          <w:tab w:val="num" w:pos="3600"/>
+        </w:tabs>
+        <w:ind w:left="3600" w:hanging="360"/>
+      </w:pPr>
+      <w:rPr>
+        <w:rFonts w:ascii="Wingdings" w:hAnsi="Wingdings" w:hint="default"/>
+        <w:sz w:val="20"/>
+      </w:rPr>
+    </w:lvl>
+    <w:lvl w:ilvl="5" w:tentative="1">
+      <w:start w:val="1"/>
+      <w:numFmt w:val="bullet"/>
+      <w:lvlText w:val=""/>
+      <w:lvlJc w:val="left"/>
+      <w:pPr>
+        <w:tabs>
+          <w:tab w:val="num" w:pos="4320"/>
+        </w:tabs>
+        <w:ind w:left="4320" w:hanging="360"/>
+      </w:pPr>
+      <w:rPr>
+        <w:rFonts w:ascii="Wingdings" w:hAnsi="Wingdings" w:hint="default"/>
+        <w:sz w:val="20"/>
+      </w:rPr>
+    </w:lvl>
+    <w:lvl w:ilvl="6" w:tentative="1">
+      <w:start w:val="1"/>
+      <w:numFmt w:val="bullet"/>
+      <w:lvlText w:val=""/>
+      <w:lvlJc w:val="left"/>
+      <w:pPr>
+        <w:tabs>
+          <w:tab w:val="num" w:pos="5040"/>
+        </w:tabs>
+        <w:ind w:left="5040" w:hanging="360"/>
+      </w:pPr>
+      <w:rPr>
+        <w:rFonts w:ascii="Wingdings" w:hAnsi="Wingdings" w:hint="default"/>
+        <w:sz w:val="20"/>
+      </w:rPr>
+    </w:lvl>
+    <w:lvl w:ilvl="7" w:tentative="1">
+      <w:start w:val="1"/>
+      <w:numFmt w:val="bullet"/>
+      <w:lvlText w:val=""/>
+      <w:lvlJc w:val="left"/>
+      <w:pPr>
+        <w:tabs>
+          <w:tab w:val="num" w:pos="5760"/>
+        </w:tabs>
+        <w:ind w:left="5760" w:hanging="360"/>
+      </w:pPr>
+      <w:rPr>
+        <w:rFonts w:ascii="Wingdings" w:hAnsi="Wingdings" w:hint="default"/>
+        <w:sz w:val="20"/>
+      </w:rPr>
+    </w:lvl>
+    <w:lvl w:ilvl="8" w:tentative="1">
+      <w:start w:val="1"/>
+      <w:numFmt w:val="bullet"/>
+      <w:lvlText w:val=""/>
+      <w:lvlJc w:val="left"/>
+      <w:pPr>
+        <w:tabs>
+          <w:tab w:val="num" w:pos="6480"/>
+        </w:tabs>
+        <w:ind w:left="6480" w:hanging="360"/>
+      </w:pPr>
+      <w:rPr>
+        <w:rFonts w:ascii="Wingdings" w:hAnsi="Wingdings" w:hint="default"/>
+        <w:sz w:val="20"/>
+      </w:rPr>
+    </w:lvl>
+  </w:abstractNum>
+  <w:abstractNum w:abstractNumId="7" w15:restartNumberingAfterBreak="0">
     <w:nsid w:val="385563AD"/>
     <w:multiLevelType w:val="hybridMultilevel"/>
     <w:tmpl w:val="EDC402E8"/>
@@ -18985,7 +19459,7 @@
       </w:rPr>
     </w:lvl>
   </w:abstractNum>
-  <w:abstractNum w:abstractNumId="7" w15:restartNumberingAfterBreak="0">
+  <w:abstractNum w:abstractNumId="8" w15:restartNumberingAfterBreak="0">
     <w:nsid w:val="45E93647"/>
     <w:multiLevelType w:val="hybridMultilevel"/>
     <w:tmpl w:val="0374C4D2"/>
@@ -19098,7 +19572,7 @@
       </w:rPr>
     </w:lvl>
   </w:abstractNum>
-  <w:abstractNum w:abstractNumId="8" w15:restartNumberingAfterBreak="0">
+  <w:abstractNum w:abstractNumId="9" w15:restartNumberingAfterBreak="0">
     <w:nsid w:val="4756005F"/>
     <w:multiLevelType w:val="hybridMultilevel"/>
     <w:tmpl w:val="74A09EB6"/>
@@ -19210,7 +19684,7 @@
       </w:rPr>
     </w:lvl>
   </w:abstractNum>
-  <w:abstractNum w:abstractNumId="9" w15:restartNumberingAfterBreak="0">
+  <w:abstractNum w:abstractNumId="10" w15:restartNumberingAfterBreak="0">
     <w:nsid w:val="498C499B"/>
     <w:multiLevelType w:val="hybridMultilevel"/>
     <w:tmpl w:val="EDC666EA"/>
@@ -19323,7 +19797,7 @@
       </w:rPr>
     </w:lvl>
   </w:abstractNum>
-  <w:abstractNum w:abstractNumId="10" w15:restartNumberingAfterBreak="0">
+  <w:abstractNum w:abstractNumId="11" w15:restartNumberingAfterBreak="0">
     <w:nsid w:val="4CEB1EFF"/>
     <w:multiLevelType w:val="hybridMultilevel"/>
     <w:tmpl w:val="CE6E0C3A"/>
@@ -19436,7 +19910,7 @@
       </w:rPr>
     </w:lvl>
   </w:abstractNum>
-  <w:abstractNum w:abstractNumId="11" w15:restartNumberingAfterBreak="0">
+  <w:abstractNum w:abstractNumId="12" w15:restartNumberingAfterBreak="0">
     <w:nsid w:val="6BAC7AFC"/>
     <w:multiLevelType w:val="hybridMultilevel"/>
     <w:tmpl w:val="F5C07F86"/>
@@ -19549,7 +20023,7 @@
       </w:rPr>
     </w:lvl>
   </w:abstractNum>
-  <w:abstractNum w:abstractNumId="12" w15:restartNumberingAfterBreak="0">
+  <w:abstractNum w:abstractNumId="13" w15:restartNumberingAfterBreak="0">
     <w:nsid w:val="6F9A372B"/>
     <w:multiLevelType w:val="hybridMultilevel"/>
     <w:tmpl w:val="66041A26"/>
@@ -19661,7 +20135,7 @@
       </w:rPr>
     </w:lvl>
   </w:abstractNum>
-  <w:abstractNum w:abstractNumId="13" w15:restartNumberingAfterBreak="0">
+  <w:abstractNum w:abstractNumId="14" w15:restartNumberingAfterBreak="0">
     <w:nsid w:val="6FEA3CD1"/>
     <w:multiLevelType w:val="hybridMultilevel"/>
     <w:tmpl w:val="B14C26B4"/>
@@ -19773,7 +20247,7 @@
       </w:rPr>
     </w:lvl>
   </w:abstractNum>
-  <w:abstractNum w:abstractNumId="14" w15:restartNumberingAfterBreak="0">
+  <w:abstractNum w:abstractNumId="15" w15:restartNumberingAfterBreak="0">
     <w:nsid w:val="72A861DD"/>
     <w:multiLevelType w:val="hybridMultilevel"/>
     <w:tmpl w:val="F790E6D6"/>
@@ -19885,7 +20359,7 @@
       </w:rPr>
     </w:lvl>
   </w:abstractNum>
-  <w:abstractNum w:abstractNumId="15" w15:restartNumberingAfterBreak="0">
+  <w:abstractNum w:abstractNumId="16" w15:restartNumberingAfterBreak="0">
     <w:nsid w:val="74B34399"/>
     <w:multiLevelType w:val="hybridMultilevel"/>
     <w:tmpl w:val="1EF4CADC"/>
@@ -19998,7 +20472,7 @@
       </w:rPr>
     </w:lvl>
   </w:abstractNum>
-  <w:abstractNum w:abstractNumId="16" w15:restartNumberingAfterBreak="0">
+  <w:abstractNum w:abstractNumId="17" w15:restartNumberingAfterBreak="0">
     <w:nsid w:val="75AB75E8"/>
     <w:multiLevelType w:val="hybridMultilevel"/>
     <w:tmpl w:val="11345524"/>
@@ -20111,7 +20585,7 @@
       </w:rPr>
     </w:lvl>
   </w:abstractNum>
-  <w:abstractNum w:abstractNumId="17" w15:restartNumberingAfterBreak="0">
+  <w:abstractNum w:abstractNumId="18" w15:restartNumberingAfterBreak="0">
     <w:nsid w:val="76EE6A37"/>
     <w:multiLevelType w:val="hybridMultilevel"/>
     <w:tmpl w:val="06263FD0"/>
@@ -20224,7 +20698,7 @@
       </w:rPr>
     </w:lvl>
   </w:abstractNum>
-  <w:abstractNum w:abstractNumId="18" w15:restartNumberingAfterBreak="0">
+  <w:abstractNum w:abstractNumId="19" w15:restartNumberingAfterBreak="0">
     <w:nsid w:val="79602DBC"/>
     <w:multiLevelType w:val="hybridMultilevel"/>
     <w:tmpl w:val="8E32A160"/>
@@ -20337,7 +20811,7 @@
       </w:rPr>
     </w:lvl>
   </w:abstractNum>
-  <w:abstractNum w:abstractNumId="19" w15:restartNumberingAfterBreak="0">
+  <w:abstractNum w:abstractNumId="20" w15:restartNumberingAfterBreak="0">
     <w:nsid w:val="7F0E0AE7"/>
     <w:multiLevelType w:val="hybridMultilevel"/>
     <w:tmpl w:val="DED881C8"/>
@@ -20451,64 +20925,67 @@
     </w:lvl>
   </w:abstractNum>
   <w:num w:numId="1">
-    <w:abstractNumId w:val="6"/>
+    <w:abstractNumId w:val="7"/>
   </w:num>
   <w:num w:numId="2">
     <w:abstractNumId w:val="2"/>
   </w:num>
   <w:num w:numId="3">
-    <w:abstractNumId w:val="10"/>
+    <w:abstractNumId w:val="11"/>
   </w:num>
   <w:num w:numId="4">
+    <w:abstractNumId w:val="14"/>
+  </w:num>
+  <w:num w:numId="5">
+    <w:abstractNumId w:val="8"/>
+  </w:num>
+  <w:num w:numId="6">
+    <w:abstractNumId w:val="12"/>
+  </w:num>
+  <w:num w:numId="7">
+    <w:abstractNumId w:val="17"/>
+  </w:num>
+  <w:num w:numId="8">
+    <w:abstractNumId w:val="15"/>
+  </w:num>
+  <w:num w:numId="9">
     <w:abstractNumId w:val="13"/>
   </w:num>
-  <w:num w:numId="5">
-    <w:abstractNumId w:val="7"/>
-  </w:num>
-  <w:num w:numId="6">
-    <w:abstractNumId w:val="11"/>
-  </w:num>
-  <w:num w:numId="7">
+  <w:num w:numId="10">
     <w:abstractNumId w:val="16"/>
   </w:num>
-  <w:num w:numId="8">
-    <w:abstractNumId w:val="14"/>
-  </w:num>
-  <w:num w:numId="9">
-    <w:abstractNumId w:val="12"/>
-  </w:num>
-  <w:num w:numId="10">
-    <w:abstractNumId w:val="15"/>
-  </w:num>
   <w:num w:numId="11">
-    <w:abstractNumId w:val="17"/>
+    <w:abstractNumId w:val="18"/>
   </w:num>
   <w:num w:numId="12">
     <w:abstractNumId w:val="3"/>
   </w:num>
   <w:num w:numId="13">
-    <w:abstractNumId w:val="19"/>
+    <w:abstractNumId w:val="20"/>
   </w:num>
   <w:num w:numId="14">
     <w:abstractNumId w:val="5"/>
   </w:num>
   <w:num w:numId="15">
-    <w:abstractNumId w:val="18"/>
+    <w:abstractNumId w:val="19"/>
   </w:num>
   <w:num w:numId="16">
     <w:abstractNumId w:val="1"/>
   </w:num>
   <w:num w:numId="17">
-    <w:abstractNumId w:val="9"/>
+    <w:abstractNumId w:val="10"/>
   </w:num>
   <w:num w:numId="18">
     <w:abstractNumId w:val="4"/>
   </w:num>
   <w:num w:numId="19">
-    <w:abstractNumId w:val="8"/>
+    <w:abstractNumId w:val="9"/>
   </w:num>
   <w:num w:numId="20">
     <w:abstractNumId w:val="0"/>
+  </w:num>
+  <w:num w:numId="21">
+    <w:abstractNumId w:val="6"/>
   </w:num>
 </w:numbering>
 </file>
@@ -21745,7 +22222,7 @@
 </file>
 
 <file path=customXml/itemProps1.xml><?xml version="1.0" encoding="utf-8"?>
-<ds:datastoreItem xmlns:ds="http://schemas.openxmlformats.org/officeDocument/2006/customXml" ds:itemID="{5AC685CA-5603-45F3-8F86-E888D17255D0}">
+<ds:datastoreItem xmlns:ds="http://schemas.openxmlformats.org/officeDocument/2006/customXml" ds:itemID="{749FE6BF-B8EC-433A-9837-BE0DCCD13589}">
   <ds:schemaRefs>
     <ds:schemaRef ds:uri="http://schemas.openxmlformats.org/officeDocument/2006/bibliography"/>
   </ds:schemaRefs>

</xml_diff>